<commit_message>
Organized by functions and Pool multiprocessing for time execution optimization
See: #19
</commit_message>
<xml_diff>
--- a/docs_changed/GaN_2022_ActivityGuide_Gemini/GaN_2022_ActivityGuide_Gemini_Catalan.docx
+++ b/docs_changed/GaN_2022_ActivityGuide_Gemini/GaN_2022_ActivityGuide_Gemini_Catalan.docx
@@ -156,7 +156,7 @@
         </w:sectPr>
       </w:pPr>
       <w:r>
-        <w:t>Dates de la campanya Constel·lació de Bessons 2022: 14-23 de febrer, 14-24 de març</w:t>
+        <w:t>Dates de la campanya Constel·lació de bessons 2022: 14-23 de febrer, 14-24 de març</w:t>
       </w:r>
     </w:p>
     <w:p>
@@ -2401,7 +2401,7 @@
         </w:rPr>
       </w:pPr>
       <w:r>
-        <w:t>Dates de la campanya Constel·lació de Bessons 2022: 14-23 de febrer, 14-24 de març</w:t>
+        <w:t>Dates de la campanya Constel·lació de bessons 2022: 14-23 de febrer, 14-24 de març</w:t>
       </w:r>
     </w:p>
     <w:p>
@@ -3245,7 +3245,7 @@
         </w:rPr>
       </w:pPr>
       <w:r>
-        <w:t>Dates de la campanya Constel·lació de Bessons 2022: 14-23 de febrer, 14-24 de març</w:t>
+        <w:t>Dates de la campanya Constel·lació de bessons 2022: 14-23 de febrer, 14-24 de març</w:t>
       </w:r>
     </w:p>
     <w:p>
@@ -4028,7 +4028,7 @@
         </w:rPr>
       </w:pPr>
       <w:r>
-        <w:t>Dates de la campanya Constel·lació de Bessons 2022: 14-23 de febrer, 14-24 de març</w:t>
+        <w:t>Dates de la campanya Constel·lació de bessons 2022: 14-23 de febrer, 14-24 de març</w:t>
       </w:r>
     </w:p>
     <w:p>

</xml_diff>